<commit_message>
plot and article update
</commit_message>
<xml_diff>
--- a/文章/2.2 文獻回顧.docx
+++ b/文章/2.2 文獻回顧.docx
@@ -6,12 +6,14 @@
       <w:pPr>
         <w:pStyle w:val="3"/>
       </w:pPr>
+      <w:bookmarkStart w:id="0" w:name="_Ref162775811"/>
       <w:r>
         <w:rPr>
           <w:rFonts w:hint="eastAsia"/>
         </w:rPr>
         <w:t>出現率數據</w:t>
       </w:r>
+      <w:bookmarkEnd w:id="0"/>
     </w:p>
     <w:p>
       <w:pPr>
@@ -50,12 +52,6 @@
         </w:rPr>
         <w:t>t</w:t>
       </w:r>
-      <w:r>
-        <w:rPr>
-          <w:rFonts w:hint="eastAsia"/>
-        </w:rPr>
-        <w:t>個區塊做為抽樣樣本進行調查。對於不同類型的物種，準確計算每</w:t>
-      </w:r>
       <w:proofErr w:type="gramStart"/>
       <w:r>
         <w:rPr>
@@ -68,6 +64,20 @@
         <w:rPr>
           <w:rFonts w:hint="eastAsia"/>
         </w:rPr>
+        <w:t>區塊做為抽樣樣本進行調查。對於不同類型的物種，準確計算每</w:t>
+      </w:r>
+      <w:proofErr w:type="gramStart"/>
+      <w:r>
+        <w:rPr>
+          <w:rFonts w:hint="eastAsia"/>
+        </w:rPr>
+        <w:t>個</w:t>
+      </w:r>
+      <w:proofErr w:type="gramEnd"/>
+      <w:r>
+        <w:rPr>
+          <w:rFonts w:hint="eastAsia"/>
+        </w:rPr>
         <w:t>抽樣</w:t>
       </w:r>
       <w:r>
@@ -92,19 +102,7 @@
         <w:rPr>
           <w:rFonts w:hint="eastAsia"/>
         </w:rPr>
-        <w:t>往往是一件相對困難的事，在</w:t>
-      </w:r>
-      <w:r>
-        <w:rPr>
-          <w:rFonts w:hint="eastAsia"/>
-        </w:rPr>
-        <w:t>計算抽樣區塊中的</w:t>
-      </w:r>
-      <w:r>
-        <w:rPr>
-          <w:rFonts w:hint="eastAsia"/>
-        </w:rPr>
-        <w:t>無脊椎動物、植物或是微生物此情況更甚。因此在多數情況下，調查時僅記錄該物種在</w:t>
+        <w:t>往往是一件相對困難的。因此在多數情況下，調查時僅記錄該物種在</w:t>
       </w:r>
       <w:r>
         <w:rPr>
@@ -124,7 +122,19 @@
         <w:rPr>
           <w:rFonts w:hint="eastAsia"/>
         </w:rPr>
-        <w:t>抽樣區塊中的出現率，即紀錄物種在該區塊出現與否。出現率數據由一組為</w:t>
+        <w:t>抽樣區塊中的出現率，即紀錄物種在該區塊出現與否。</w:t>
+      </w:r>
+    </w:p>
+    <w:p>
+      <w:pPr>
+        <w:ind w:firstLine="425"/>
+        <w:jc w:val="both"/>
+      </w:pPr>
+      <w:r>
+        <w:rPr>
+          <w:rFonts w:hint="eastAsia"/>
+        </w:rPr>
+        <w:t>出現率數據由一組為</w:t>
       </w:r>
       <w:r>
         <w:t>t</w:t>
@@ -153,7 +163,21 @@
         <w:rPr>
           <w:rFonts w:hint="eastAsia"/>
         </w:rPr>
-        <w:t>組成，並記錄每個區塊中每種物種的出現或是未出現，以形成一個具有</w:t>
+        <w:t>組成，並記錄每</w:t>
+      </w:r>
+      <w:proofErr w:type="gramStart"/>
+      <w:r>
+        <w:rPr>
+          <w:rFonts w:hint="eastAsia"/>
+        </w:rPr>
+        <w:t>個</w:t>
+      </w:r>
+      <w:proofErr w:type="gramEnd"/>
+      <w:r>
+        <w:rPr>
+          <w:rFonts w:hint="eastAsia"/>
+        </w:rPr>
+        <w:t>區塊中每種物種的出現或是未出現，以形成一個具有</w:t>
       </w:r>
       <w:r>
         <w:rPr>
@@ -1104,8 +1128,12 @@
     </w:p>
     <w:p>
       <w:pPr>
-        <w:jc w:val="both"/>
+        <w:widowControl/>
+        <w:spacing w:line="240" w:lineRule="auto"/>
       </w:pPr>
+      <w:r>
+        <w:br w:type="page"/>
+      </w:r>
     </w:p>
     <w:p>
       <w:pPr>
@@ -1116,6 +1144,7 @@
         <w:rPr>
           <w:rFonts w:hint="eastAsia"/>
         </w:rPr>
+        <w:lastRenderedPageBreak/>
         <w:t>取後放回</w:t>
       </w:r>
       <w:proofErr w:type="gramEnd"/>
@@ -1145,7 +1174,6 @@
         <w:rPr>
           <w:rFonts w:hint="eastAsia"/>
         </w:rPr>
-        <w:lastRenderedPageBreak/>
         <w:t>對於出現率數據所開發之物種豐富度估計的模型多數皆式依據</w:t>
       </w:r>
       <w:proofErr w:type="gramStart"/>
@@ -1189,13 +1217,27 @@
         <w:rPr>
           <w:rFonts w:hint="eastAsia"/>
         </w:rPr>
-        <w:t>藉由單一物種「個體數」，針對該物種在群落中所佔比例進行估計。而在物種豐富度的估計中，可將</w:t>
+        <w:t>藉由單一物種「個體數」，針對該物種在群落中所</w:t>
       </w:r>
       <w:proofErr w:type="gramStart"/>
       <w:r>
         <w:rPr>
           <w:rFonts w:hint="eastAsia"/>
         </w:rPr>
+        <w:t>佔</w:t>
+      </w:r>
+      <w:proofErr w:type="gramEnd"/>
+      <w:r>
+        <w:rPr>
+          <w:rFonts w:hint="eastAsia"/>
+        </w:rPr>
+        <w:t>比例進行估計。而在物種豐富度的估計中，可將</w:t>
+      </w:r>
+      <w:proofErr w:type="gramStart"/>
+      <w:r>
+        <w:rPr>
+          <w:rFonts w:hint="eastAsia"/>
+        </w:rPr>
         <w:t>捉放法</w:t>
       </w:r>
       <w:proofErr w:type="gramEnd"/>
@@ -1203,21 +1245,19 @@
         <w:rPr>
           <w:rFonts w:hint="eastAsia"/>
         </w:rPr>
-        <w:t>「個體數」對應至「物種數」，已估計</w:t>
-      </w:r>
-      <w:proofErr w:type="gramStart"/>
-      <w:r>
-        <w:rPr>
-          <w:rFonts w:hint="eastAsia"/>
-        </w:rPr>
-        <w:t>群落中地物種</w:t>
-      </w:r>
-      <w:proofErr w:type="gramEnd"/>
-      <w:r>
-        <w:rPr>
-          <w:rFonts w:hint="eastAsia"/>
-        </w:rPr>
-        <w:t>數作為物種豐富度的指標所使用。</w:t>
+        <w:t>「個體數」對應至「物種數」，已估計群落中</w:t>
+      </w:r>
+      <w:r>
+        <w:rPr>
+          <w:rFonts w:hint="eastAsia"/>
+        </w:rPr>
+        <w:t>的</w:t>
+      </w:r>
+      <w:r>
+        <w:rPr>
+          <w:rFonts w:hint="eastAsia"/>
+        </w:rPr>
+        <w:t>物種數作為物種豐富度的指標所使用。</w:t>
       </w:r>
     </w:p>
     <w:p>
@@ -1256,7 +1296,37 @@
         <w:rPr>
           <w:rFonts w:hint="eastAsia"/>
         </w:rPr>
-        <w:t>依據上一小節所述，出現率數據的樣本來自於依照物種抽樣區塊的出現率矩陣</w:t>
+        <w:t>依據</w:t>
+      </w:r>
+      <w:r>
+        <w:fldChar w:fldCharType="begin"/>
+      </w:r>
+      <w:r>
+        <w:instrText xml:space="preserve"> </w:instrText>
+      </w:r>
+      <w:r>
+        <w:rPr>
+          <w:rFonts w:hint="eastAsia"/>
+        </w:rPr>
+        <w:instrText>REF _Ref162775811 \r \h</w:instrText>
+      </w:r>
+      <w:r>
+        <w:instrText xml:space="preserve"> </w:instrText>
+      </w:r>
+      <w:r>
+        <w:fldChar w:fldCharType="separate"/>
+      </w:r>
+      <w:r>
+        <w:t>1.1.1</w:t>
+      </w:r>
+      <w:r>
+        <w:fldChar w:fldCharType="end"/>
+      </w:r>
+      <w:r>
+        <w:rPr>
+          <w:rFonts w:hint="eastAsia"/>
+        </w:rPr>
+        <w:t>所述，出現率數據的樣本來自於依照物種抽樣區塊的出現率矩陣</w:t>
       </w:r>
       <m:oMath>
         <m:sSub>
@@ -1607,6 +1677,7 @@
         <w:t>則發生率矩陣的機率分佈為：</w:t>
       </w:r>
     </w:p>
+    <w:p/>
     <w:p>
       <m:oMathPara>
         <m:oMath>
@@ -1684,7 +1755,7 @@
                   </m:r>
                 </m:sub>
               </m:sSub>
-              <w:bookmarkStart w:id="0" w:name="_Hlk162297837"/>
+              <w:bookmarkStart w:id="1" w:name="_Hlk162297837"/>
               <m:r>
                 <w:rPr>
                   <w:rFonts w:ascii="Cambria Math" w:hAnsi="Cambria Math" w:hint="eastAsia"/>
@@ -1717,7 +1788,7 @@
                   </m:r>
                 </m:sub>
               </m:sSub>
-              <w:bookmarkEnd w:id="0"/>
+              <w:bookmarkEnd w:id="1"/>
             </m:e>
           </m:d>
           <m:r>
@@ -1933,11 +2004,15 @@
         </m:oMath>
       </m:oMathPara>
     </w:p>
+    <w:p/>
+    <w:p/>
+    <w:p/>
     <w:p>
       <w:r>
         <w:rPr>
           <w:rFonts w:hint="eastAsia"/>
         </w:rPr>
+        <w:lastRenderedPageBreak/>
         <w:t>又，物種數</w:t>
       </w:r>
       <w:r>
@@ -2020,6 +2095,7 @@
         <w:t>：</w:t>
       </w:r>
     </w:p>
+    <w:p/>
     <w:p>
       <w:pPr>
         <w:rPr>
@@ -2385,6 +2461,19 @@
     </w:p>
     <w:p>
       <w:pPr>
+        <w:widowControl/>
+        <w:spacing w:line="240" w:lineRule="auto"/>
+        <w:rPr>
+          <w:rFonts w:cstheme="majorBidi"/>
+          <w:b/>
+          <w:bCs/>
+          <w:kern w:val="0"/>
+          <w:szCs w:val="28"/>
+        </w:rPr>
+      </w:pPr>
+    </w:p>
+    <w:p>
+      <w:pPr>
         <w:pStyle w:val="4"/>
         <w:jc w:val="both"/>
       </w:pPr>
@@ -2399,6 +2488,7 @@
       <w:r>
         <w:tab/>
       </w:r>
+      <w:commentRangeStart w:id="2"/>
       <w:r>
         <w:rPr>
           <w:rFonts w:hint="eastAsia"/>
@@ -2406,7 +2496,17 @@
         <w:t>Ch</w:t>
       </w:r>
       <w:r>
-        <w:t xml:space="preserve">ao (1987) </w:t>
+        <w:t>ao (1987)</w:t>
+      </w:r>
+      <w:commentRangeEnd w:id="2"/>
+      <w:r>
+        <w:rPr>
+          <w:rStyle w:val="af3"/>
+        </w:rPr>
+        <w:commentReference w:id="2"/>
+      </w:r>
+      <w:r>
+        <w:t xml:space="preserve"> </w:t>
       </w:r>
       <w:r>
         <w:rPr>
@@ -2439,7 +2539,19 @@
         <w:rPr>
           <w:rFonts w:hint="eastAsia"/>
         </w:rPr>
-        <w:t>。所謂無母數估計意旨在該估計方法中，不對物種豐富度或者物種出現機率的分布進行假設。無母數的物種豐富度估計是一個基本且直觀的觀念，</w:t>
+        <w:t>。所謂無母數估計意旨在該估計方法中，不對物種豐富度或者物種出現機率的分布進行假設。無母數的物種豐富度估計是一個基本且直</w:t>
+      </w:r>
+      <w:r>
+        <w:rPr>
+          <w:rFonts w:hint="eastAsia"/>
+        </w:rPr>
+        <w:t>接</w:t>
+      </w:r>
+      <w:r>
+        <w:rPr>
+          <w:rFonts w:hint="eastAsia"/>
+        </w:rPr>
+        <w:t>的觀念，</w:t>
       </w:r>
       <w:r>
         <w:rPr>
@@ -2510,13 +2622,17 @@
       <w:pPr>
         <w:jc w:val="both"/>
       </w:pPr>
+    </w:p>
+    <w:p>
+      <w:pPr>
+        <w:jc w:val="both"/>
+      </w:pPr>
       <m:oMathPara>
         <m:oMath>
           <m:r>
             <w:rPr>
               <w:rFonts w:ascii="Cambria Math" w:hAnsi="Cambria Math"/>
             </w:rPr>
-            <w:lastRenderedPageBreak/>
             <m:t>E</m:t>
           </m:r>
           <m:d>
@@ -2821,12 +2937,22 @@
       <w:pPr>
         <w:jc w:val="both"/>
       </w:pPr>
+    </w:p>
+    <w:p>
+      <w:pPr>
+        <w:jc w:val="both"/>
+      </w:pPr>
       <w:r>
         <w:rPr>
           <w:rFonts w:hint="eastAsia"/>
         </w:rPr>
         <w:t>因此求得在樣本中未出現以及分別出現一次與兩次的物種數之期望值為：</w:t>
       </w:r>
+    </w:p>
+    <w:p>
+      <w:pPr>
+        <w:jc w:val="both"/>
+      </w:pPr>
     </w:p>
     <w:p>
       <w:pPr>
@@ -3432,10 +3558,26 @@
       <w:pPr>
         <w:jc w:val="both"/>
       </w:pPr>
-      <w:r>
-        <w:rPr>
-          <w:rFonts w:hint="eastAsia"/>
-        </w:rPr>
+    </w:p>
+    <w:p>
+      <w:pPr>
+        <w:jc w:val="both"/>
+      </w:pPr>
+    </w:p>
+    <w:p>
+      <w:pPr>
+        <w:jc w:val="both"/>
+      </w:pPr>
+    </w:p>
+    <w:p>
+      <w:pPr>
+        <w:jc w:val="both"/>
+      </w:pPr>
+      <w:r>
+        <w:rPr>
+          <w:rFonts w:hint="eastAsia"/>
+        </w:rPr>
+        <w:lastRenderedPageBreak/>
         <w:t>又根據</w:t>
       </w:r>
       <w:r>
@@ -3497,6 +3639,11 @@
         </w:rPr>
         <w:t>之概念可以推導出：</w:t>
       </w:r>
+    </w:p>
+    <w:p>
+      <w:pPr>
+        <w:jc w:val="both"/>
+      </w:pPr>
     </w:p>
     <w:p>
       <w:pPr>
@@ -3918,12 +4065,22 @@
       <w:pPr>
         <w:jc w:val="both"/>
       </w:pPr>
+    </w:p>
+    <w:p>
+      <w:pPr>
+        <w:jc w:val="both"/>
+      </w:pPr>
       <w:r>
         <w:rPr>
           <w:rFonts w:hint="eastAsia"/>
         </w:rPr>
         <w:t>固可求得：</w:t>
       </w:r>
+    </w:p>
+    <w:p>
+      <w:pPr>
+        <w:jc w:val="both"/>
+      </w:pPr>
     </w:p>
     <w:p>
       <w:pPr>
@@ -4150,6 +4307,11 @@
       <w:pPr>
         <w:jc w:val="both"/>
       </w:pPr>
+    </w:p>
+    <w:p>
+      <w:pPr>
+        <w:jc w:val="both"/>
+      </w:pPr>
       <w:r>
         <w:rPr>
           <w:rFonts w:hint="eastAsia"/>
@@ -4261,6 +4423,11 @@
         </w:rPr>
         <w:t>為：</w:t>
       </w:r>
+    </w:p>
+    <w:p>
+      <w:pPr>
+        <w:jc w:val="both"/>
+      </w:pPr>
     </w:p>
     <w:p>
       <w:pPr>
@@ -4751,6 +4918,11 @@
       <w:pPr>
         <w:jc w:val="both"/>
       </w:pPr>
+    </w:p>
+    <w:p>
+      <w:pPr>
+        <w:jc w:val="both"/>
+      </w:pPr>
       <w:r>
         <w:tab/>
       </w:r>
@@ -4788,6 +4960,7 @@
         </w:rPr>
         <w:t>的方法，</w:t>
       </w:r>
+      <w:commentRangeStart w:id="3"/>
       <w:r>
         <w:rPr>
           <w:rFonts w:hint="eastAsia"/>
@@ -4817,6 +4990,13 @@
           <w:rFonts w:hint="eastAsia"/>
         </w:rPr>
         <w:t>)</w:t>
+      </w:r>
+      <w:commentRangeEnd w:id="3"/>
+      <w:r>
+        <w:rPr>
+          <w:rStyle w:val="af3"/>
+        </w:rPr>
+        <w:commentReference w:id="3"/>
       </w:r>
       <w:r>
         <w:t xml:space="preserve"> </w:t>
@@ -4965,6 +5145,11 @@
         </w:rPr>
         <w:t>：</w:t>
       </w:r>
+    </w:p>
+    <w:p>
+      <w:pPr>
+        <w:jc w:val="both"/>
+      </w:pPr>
     </w:p>
     <w:p>
       <w:pPr>
@@ -5376,6 +5561,19 @@
         <w:spacing w:line="240" w:lineRule="auto"/>
         <w:jc w:val="both"/>
       </w:pPr>
+    </w:p>
+    <w:p>
+      <w:pPr>
+        <w:widowControl/>
+        <w:spacing w:line="240" w:lineRule="auto"/>
+        <w:rPr>
+          <w:rFonts w:cstheme="majorBidi"/>
+          <w:b/>
+          <w:bCs/>
+          <w:kern w:val="0"/>
+          <w:szCs w:val="28"/>
+        </w:rPr>
+      </w:pPr>
       <w:r>
         <w:br w:type="page"/>
       </w:r>
@@ -5452,11 +5650,25 @@
         <w:rPr>
           <w:rFonts w:hint="eastAsia"/>
         </w:rPr>
-        <w:t xml:space="preserve"> (Ch</w:t>
+        <w:t xml:space="preserve"> </w:t>
+      </w:r>
+      <w:commentRangeStart w:id="4"/>
+      <w:r>
+        <w:rPr>
+          <w:rFonts w:hint="eastAsia"/>
+        </w:rPr>
+        <w:t>(Ch</w:t>
       </w:r>
       <w:r>
         <w:t>ao, et al., 2000)</w:t>
       </w:r>
+      <w:commentRangeEnd w:id="4"/>
+      <w:r>
+        <w:rPr>
+          <w:rStyle w:val="af3"/>
+        </w:rPr>
+        <w:commentReference w:id="4"/>
+      </w:r>
       <w:r>
         <w:rPr>
           <w:rFonts w:hint="eastAsia"/>
@@ -5519,6 +5731,7 @@
         </w:rPr>
         <w:t>與單群落的物種數估計相似，在大多數情況下，抽樣樣本無法觀測到所有存在的共同種。因此需針對未被抽樣觀測到的共同種進行估計，並加上已存在於樣本中的共同物種數，作為修正的共同物種數所使用。</w:t>
       </w:r>
+      <w:commentRangeStart w:id="5"/>
       <w:r>
         <w:rPr>
           <w:rFonts w:hint="eastAsia"/>
@@ -5526,7 +5739,17 @@
         <w:t>P</w:t>
       </w:r>
       <w:r>
-        <w:t xml:space="preserve">an et al. (2009) </w:t>
+        <w:t>an et al. (2009)</w:t>
+      </w:r>
+      <w:commentRangeEnd w:id="5"/>
+      <w:r>
+        <w:rPr>
+          <w:rStyle w:val="af3"/>
+        </w:rPr>
+        <w:commentReference w:id="5"/>
+      </w:r>
+      <w:r>
+        <w:t xml:space="preserve"> </w:t>
       </w:r>
       <w:r>
         <w:rPr>
@@ -5918,12 +6141,14 @@
         </w:rPr>
         <w:t>中出現</w:t>
       </w:r>
-      <w:r>
-        <w:rPr>
-          <w:rFonts w:hint="eastAsia"/>
-        </w:rPr>
-        <w:t>k</w:t>
-      </w:r>
+      <m:oMath>
+        <m:r>
+          <w:rPr>
+            <w:rFonts w:ascii="Cambria Math" w:hAnsi="Cambria Math" w:hint="eastAsia"/>
+          </w:rPr>
+          <m:t xml:space="preserve"> k </m:t>
+        </m:r>
+      </m:oMath>
       <w:proofErr w:type="gramStart"/>
       <w:r>
         <w:rPr>
@@ -5983,14 +6208,22 @@
           <w:rPr>
             <w:rFonts w:ascii="Cambria Math" w:hAnsi="Cambria Math" w:hint="eastAsia"/>
           </w:rPr>
-          <m:t>l</m:t>
+          <m:t xml:space="preserve"> l </m:t>
         </m:r>
       </m:oMath>
-      <w:r>
-        <w:rPr>
-          <w:rFonts w:hint="eastAsia"/>
-        </w:rPr>
-        <w:t>個區塊的物種數。</w:t>
+      <w:proofErr w:type="gramStart"/>
+      <w:r>
+        <w:rPr>
+          <w:rFonts w:hint="eastAsia"/>
+        </w:rPr>
+        <w:t>個</w:t>
+      </w:r>
+      <w:proofErr w:type="gramEnd"/>
+      <w:r>
+        <w:rPr>
+          <w:rFonts w:hint="eastAsia"/>
+        </w:rPr>
+        <w:t>區塊的物種數。</w:t>
       </w:r>
       <m:oMath>
         <m:r>
@@ -6039,6 +6272,7 @@
         <w:t>可以表示為：</w:t>
       </w:r>
     </w:p>
+    <w:p/>
     <w:p>
       <w:pPr>
         <w:jc w:val="both"/>
@@ -6654,13 +6888,18 @@
       <w:pPr>
         <w:jc w:val="both"/>
       </w:pPr>
+    </w:p>
+    <w:p>
+      <w:pPr>
+        <w:jc w:val="both"/>
+      </w:pPr>
       <w:r>
         <w:rPr>
           <w:rFonts w:hint="eastAsia"/>
         </w:rPr>
         <w:t>因此求得在</w:t>
       </w:r>
-      <w:bookmarkStart w:id="1" w:name="_Hlk160544955"/>
+      <w:bookmarkStart w:id="6" w:name="_Hlk160544955"/>
       <w:r>
         <w:rPr>
           <w:rFonts w:hint="eastAsia"/>
@@ -6691,13 +6930,18 @@
         </w:rPr>
         <w:t>期望值</w:t>
       </w:r>
-      <w:bookmarkEnd w:id="1"/>
+      <w:bookmarkEnd w:id="6"/>
       <w:r>
         <w:rPr>
           <w:rFonts w:hint="eastAsia"/>
         </w:rPr>
         <w:t>為：</w:t>
       </w:r>
+    </w:p>
+    <w:p>
+      <w:pPr>
+        <w:jc w:val="both"/>
+      </w:pPr>
     </w:p>
     <w:p>
       <w:pPr>
@@ -7577,6 +7821,7 @@
         <w:rPr>
           <w:rFonts w:hint="eastAsia"/>
         </w:rPr>
+        <w:lastRenderedPageBreak/>
         <w:t>為求得</w:t>
       </w:r>
       <m:oMath>
@@ -7735,6 +7980,11 @@
         </w:rPr>
         <w:t>的資訊：</w:t>
       </w:r>
+    </w:p>
+    <w:p>
+      <w:pPr>
+        <w:jc w:val="both"/>
+      </w:pPr>
     </w:p>
     <w:p>
       <w:pPr>
@@ -8131,7 +8381,6 @@
             <w:rPr>
               <w:rFonts w:ascii="Cambria Math" w:hAnsi="Cambria Math" w:hint="eastAsia"/>
             </w:rPr>
-            <w:lastRenderedPageBreak/>
             <m:t>E</m:t>
           </m:r>
           <m:d>
@@ -8562,6 +8811,11 @@
         </w:rPr>
         <w:t>不等式之概念可以推導出：</w:t>
       </w:r>
+    </w:p>
+    <w:p>
+      <w:pPr>
+        <w:jc w:val="both"/>
+      </w:pPr>
     </w:p>
     <w:p>
       <w:pPr>
@@ -9403,12 +9657,22 @@
       <w:pPr>
         <w:jc w:val="both"/>
       </w:pPr>
+    </w:p>
+    <w:p>
+      <w:pPr>
+        <w:jc w:val="both"/>
+      </w:pPr>
       <w:r>
         <w:rPr>
           <w:rFonts w:hint="eastAsia"/>
         </w:rPr>
         <w:t>固可求得：</w:t>
       </w:r>
+    </w:p>
+    <w:p>
+      <w:pPr>
+        <w:jc w:val="both"/>
+      </w:pPr>
     </w:p>
     <w:p>
       <w:pPr>
@@ -9684,6 +9948,11 @@
       </m:oMathPara>
     </w:p>
     <w:p>
+      <w:pPr>
+        <w:jc w:val="both"/>
+      </w:pPr>
+    </w:p>
+    <w:p>
       <w:r>
         <w:rPr>
           <w:rFonts w:hint="eastAsia"/>
@@ -9691,6 +9960,7 @@
         <w:t>同理可以求得：</w:t>
       </w:r>
     </w:p>
+    <w:p/>
     <w:p>
       <m:oMathPara>
         <m:oMath>
@@ -9949,11 +10219,16 @@
         </m:oMath>
       </m:oMathPara>
     </w:p>
+    <w:p/>
+    <w:p/>
+    <w:p/>
+    <w:p/>
     <w:p>
       <w:r>
         <w:rPr>
           <w:rFonts w:hint="eastAsia"/>
         </w:rPr>
+        <w:lastRenderedPageBreak/>
         <w:t>而若是想要求得</w:t>
       </w:r>
       <m:oMath>
@@ -10101,6 +10376,7 @@
         <w:t>的資訊：</w:t>
       </w:r>
     </w:p>
+    <w:p/>
     <w:p>
       <w:pPr>
         <w:jc w:val="both"/>
@@ -11591,6 +11867,11 @@
         </w:rPr>
         <w:t>不等式之概念可以推導出：</w:t>
       </w:r>
+    </w:p>
+    <w:p>
+      <w:pPr>
+        <w:jc w:val="both"/>
+      </w:pPr>
     </w:p>
     <w:p>
       <w:pPr>
@@ -12465,14 +12746,19 @@
       </m:oMathPara>
     </w:p>
     <w:p>
-      <w:r>
-        <w:rPr>
-          <w:rFonts w:hint="eastAsia"/>
-        </w:rPr>
-        <w:lastRenderedPageBreak/>
+      <w:pPr>
+        <w:jc w:val="both"/>
+      </w:pPr>
+    </w:p>
+    <w:p>
+      <w:r>
+        <w:rPr>
+          <w:rFonts w:hint="eastAsia"/>
+        </w:rPr>
         <w:t>最終得：</w:t>
       </w:r>
     </w:p>
+    <w:p/>
     <w:p>
       <m:oMathPara>
         <m:oMath>
@@ -12811,13 +13097,24 @@
     </w:p>
     <w:p>
       <w:pPr>
+        <w:widowControl/>
+        <w:spacing w:line="240" w:lineRule="auto"/>
+      </w:pPr>
+      <w:r>
+        <w:br w:type="page"/>
+      </w:r>
+    </w:p>
+    <w:p>
+      <w:pPr>
+        <w:ind w:firstLine="425"/>
         <w:jc w:val="both"/>
       </w:pPr>
       <w:r>
         <w:rPr>
           <w:rFonts w:hint="eastAsia"/>
         </w:rPr>
-        <w:t>最終將結果帶入</w:t>
+        <w:lastRenderedPageBreak/>
+        <w:t>將結果帶入</w:t>
       </w:r>
       <w:r>
         <w:rPr>
@@ -13020,6 +13317,11 @@
         </w:rPr>
         <w:t>為：</w:t>
       </w:r>
+    </w:p>
+    <w:p>
+      <w:pPr>
+        <w:jc w:val="both"/>
+      </w:pPr>
     </w:p>
     <w:p>
       <w:pPr>
@@ -14795,9 +15097,12 @@
         </m:oMath>
       </m:oMathPara>
     </w:p>
+    <w:p/>
     <w:p>
       <w:pPr>
-        <w:ind w:firstLine="425"/>
+        <w:rPr>
+          <w:rFonts w:hint="eastAsia"/>
+        </w:rPr>
       </w:pPr>
     </w:p>
     <w:sectPr>
@@ -14808,6 +15113,203 @@
     </w:sectPr>
   </w:body>
 </w:document>
+</file>
+
+<file path=word/comments.xml><?xml version="1.0" encoding="utf-8"?>
+<w:comments xmlns:wpc="http://schemas.microsoft.com/office/word/2010/wordprocessingCanvas" xmlns:cx="http://schemas.microsoft.com/office/drawing/2014/chartex" xmlns:cx1="http://schemas.microsoft.com/office/drawing/2015/9/8/chartex" xmlns:cx2="http://schemas.microsoft.com/office/drawing/2015/10/21/chartex" xmlns:cx3="http://schemas.microsoft.com/office/drawing/2016/5/9/chartex" xmlns:cx4="http://schemas.microsoft.com/office/drawing/2016/5/10/chartex" xmlns:cx5="http://schemas.microsoft.com/office/drawing/2016/5/11/chartex" xmlns:cx6="http://schemas.microsoft.com/office/drawing/2016/5/12/chartex" xmlns:cx7="http://schemas.microsoft.com/office/drawing/2016/5/13/chartex" xmlns:cx8="http://schemas.microsoft.com/office/drawing/2016/5/14/chartex" xmlns:mc="http://schemas.openxmlformats.org/markup-compatibility/2006" xmlns:aink="http://schemas.microsoft.com/office/drawing/2016/ink" xmlns:am3d="http://schemas.microsoft.com/office/drawing/2017/model3d" xmlns:o="urn:schemas-microsoft-com:office:office" xmlns:oel="http://schemas.microsoft.com/office/2019/extlst" xmlns:r="http://schemas.openxmlformats.org/officeDocument/2006/relationships" xmlns:m="http://schemas.openxmlformats.org/officeDocument/2006/math" xmlns:v="urn:schemas-microsoft-com:vml" xmlns:wp14="http://schemas.microsoft.com/office/word/2010/wordprocessingDrawing" xmlns:wp="http://schemas.openxmlformats.org/drawingml/2006/wordprocessingDrawing" xmlns:w10="urn:schemas-microsoft-com:office:word" xmlns:w="http://schemas.openxmlformats.org/wordprocessingml/2006/main" xmlns:w14="http://schemas.microsoft.com/office/word/2010/wordml" xmlns:w15="http://schemas.microsoft.com/office/word/2012/wordml" xmlns:w16cex="http://schemas.microsoft.com/office/word/2018/wordml/cex" xmlns:w16cid="http://schemas.microsoft.com/office/word/2016/wordml/cid" xmlns:w16="http://schemas.microsoft.com/office/word/2018/wordml" xmlns:w16du="http://schemas.microsoft.com/office/word/2023/wordml/word16du" xmlns:w16sdtdh="http://schemas.microsoft.com/office/word/2020/wordml/sdtdatahash" xmlns:w16se="http://schemas.microsoft.com/office/word/2015/wordml/symex" xmlns:wpg="http://schemas.microsoft.com/office/word/2010/wordprocessingGroup" xmlns:wpi="http://schemas.microsoft.com/office/word/2010/wordprocessingInk" xmlns:wne="http://schemas.microsoft.com/office/word/2006/wordml" xmlns:wps="http://schemas.microsoft.com/office/word/2010/wordprocessingShape" mc:Ignorable="w14 w15 w16se w16cid w16 w16cex w16sdtdh w16du wp14">
+  <w:comment w:id="2" w:author="昱嫻 郭" w:date="2024-03-27T10:42:00Z" w:initials="昱郭">
+    <w:p>
+      <w:pPr>
+        <w:pStyle w:val="af4"/>
+      </w:pPr>
+      <w:r>
+        <w:rPr>
+          <w:rStyle w:val="af3"/>
+        </w:rPr>
+        <w:annotationRef/>
+      </w:r>
+      <w:r>
+        <w:t>Chao, A. (1987). Estimating the population size for capture-recapture data with unequal catchability. Biometrics, 783-791.</w:t>
+      </w:r>
+    </w:p>
+  </w:comment>
+  <w:comment w:id="3" w:author="昱嫻 郭" w:date="2024-03-27T10:43:00Z" w:initials="昱郭">
+    <w:p>
+      <w:pPr>
+        <w:pStyle w:val="af4"/>
+      </w:pPr>
+      <w:r>
+        <w:rPr>
+          <w:rStyle w:val="af3"/>
+        </w:rPr>
+        <w:annotationRef/>
+      </w:r>
+      <w:r>
+        <w:rPr>
+          <w:color w:val="222222"/>
+          <w:highlight w:val="white"/>
+        </w:rPr>
+        <w:t>Chiu, C. H., Wang, Y. T., Walther, B. A., &amp; Chao, A. (2014). An improved nonparametric lower bound of species richness via a modified good–turing frequency formula. </w:t>
+      </w:r>
+      <w:r>
+        <w:rPr>
+          <w:i/>
+          <w:iCs/>
+          <w:color w:val="222222"/>
+          <w:highlight w:val="white"/>
+        </w:rPr>
+        <w:t>Biometrics</w:t>
+      </w:r>
+      <w:r>
+        <w:rPr>
+          <w:color w:val="222222"/>
+          <w:highlight w:val="white"/>
+        </w:rPr>
+        <w:t>, </w:t>
+      </w:r>
+      <w:r>
+        <w:rPr>
+          <w:i/>
+          <w:iCs/>
+          <w:color w:val="222222"/>
+          <w:highlight w:val="white"/>
+        </w:rPr>
+        <w:t>70</w:t>
+      </w:r>
+      <w:r>
+        <w:rPr>
+          <w:color w:val="222222"/>
+          <w:highlight w:val="white"/>
+        </w:rPr>
+        <w:t>(3), 671-682.</w:t>
+      </w:r>
+      <w:r>
+        <w:t xml:space="preserve"> </w:t>
+      </w:r>
+    </w:p>
+  </w:comment>
+  <w:comment w:id="4" w:author="昱嫻 郭" w:date="2024-03-27T10:44:00Z" w:initials="昱郭">
+    <w:p>
+      <w:pPr>
+        <w:pStyle w:val="af4"/>
+      </w:pPr>
+      <w:r>
+        <w:rPr>
+          <w:rStyle w:val="af3"/>
+        </w:rPr>
+        <w:annotationRef/>
+      </w:r>
+      <w:r>
+        <w:rPr>
+          <w:color w:val="222222"/>
+          <w:highlight w:val="white"/>
+        </w:rPr>
+        <w:t>Chao, A., Hwang, W. H., Chen, Y. C., &amp; Kuo, C. Y. (2000). Estimating the number of shared species in two communities. </w:t>
+      </w:r>
+      <w:r>
+        <w:rPr>
+          <w:i/>
+          <w:iCs/>
+          <w:color w:val="222222"/>
+          <w:highlight w:val="white"/>
+        </w:rPr>
+        <w:t>Statistica sinica</w:t>
+      </w:r>
+      <w:r>
+        <w:rPr>
+          <w:color w:val="222222"/>
+          <w:highlight w:val="white"/>
+        </w:rPr>
+        <w:t>, 227-246.</w:t>
+      </w:r>
+      <w:r>
+        <w:t xml:space="preserve"> </w:t>
+      </w:r>
+    </w:p>
+  </w:comment>
+  <w:comment w:id="5" w:author="昱嫻 郭" w:date="2024-03-27T10:45:00Z" w:initials="昱郭">
+    <w:p>
+      <w:pPr>
+        <w:pStyle w:val="af4"/>
+      </w:pPr>
+      <w:r>
+        <w:rPr>
+          <w:rStyle w:val="af3"/>
+        </w:rPr>
+        <w:annotationRef/>
+      </w:r>
+      <w:r>
+        <w:rPr>
+          <w:color w:val="222222"/>
+          <w:highlight w:val="white"/>
+        </w:rPr>
+        <w:t>Pan, H. Y., Chao, A., &amp; Foissner, W. (2009). A nonparametric lower bound for the number of species shared by multiple communities. </w:t>
+      </w:r>
+      <w:r>
+        <w:rPr>
+          <w:i/>
+          <w:iCs/>
+          <w:color w:val="222222"/>
+          <w:highlight w:val="white"/>
+        </w:rPr>
+        <w:t>Journal of agricultural, biological, and environmental statistics</w:t>
+      </w:r>
+      <w:r>
+        <w:rPr>
+          <w:color w:val="222222"/>
+          <w:highlight w:val="white"/>
+        </w:rPr>
+        <w:t>, </w:t>
+      </w:r>
+      <w:r>
+        <w:rPr>
+          <w:i/>
+          <w:iCs/>
+          <w:color w:val="222222"/>
+          <w:highlight w:val="white"/>
+        </w:rPr>
+        <w:t>14</w:t>
+      </w:r>
+      <w:r>
+        <w:rPr>
+          <w:color w:val="222222"/>
+          <w:highlight w:val="white"/>
+        </w:rPr>
+        <w:t>, 452-468.</w:t>
+      </w:r>
+      <w:r>
+        <w:t xml:space="preserve"> </w:t>
+      </w:r>
+    </w:p>
+  </w:comment>
+</w:comments>
+</file>
+
+<file path=word/commentsExtended.xml><?xml version="1.0" encoding="utf-8"?>
+<w15:commentsEx xmlns:wpc="http://schemas.microsoft.com/office/word/2010/wordprocessingCanvas" xmlns:cx="http://schemas.microsoft.com/office/drawing/2014/chartex" xmlns:cx1="http://schemas.microsoft.com/office/drawing/2015/9/8/chartex" xmlns:cx2="http://schemas.microsoft.com/office/drawing/2015/10/21/chartex" xmlns:cx3="http://schemas.microsoft.com/office/drawing/2016/5/9/chartex" xmlns:cx4="http://schemas.microsoft.com/office/drawing/2016/5/10/chartex" xmlns:cx5="http://schemas.microsoft.com/office/drawing/2016/5/11/chartex" xmlns:cx6="http://schemas.microsoft.com/office/drawing/2016/5/12/chartex" xmlns:cx7="http://schemas.microsoft.com/office/drawing/2016/5/13/chartex" xmlns:cx8="http://schemas.microsoft.com/office/drawing/2016/5/14/chartex" xmlns:mc="http://schemas.openxmlformats.org/markup-compatibility/2006" xmlns:aink="http://schemas.microsoft.com/office/drawing/2016/ink" xmlns:am3d="http://schemas.microsoft.com/office/drawing/2017/model3d" xmlns:o="urn:schemas-microsoft-com:office:office" xmlns:oel="http://schemas.microsoft.com/office/2019/extlst" xmlns:r="http://schemas.openxmlformats.org/officeDocument/2006/relationships" xmlns:m="http://schemas.openxmlformats.org/officeDocument/2006/math" xmlns:v="urn:schemas-microsoft-com:vml" xmlns:wp14="http://schemas.microsoft.com/office/word/2010/wordprocessingDrawing" xmlns:wp="http://schemas.openxmlformats.org/drawingml/2006/wordprocessingDrawing" xmlns:w10="urn:schemas-microsoft-com:office:word" xmlns:w="http://schemas.openxmlformats.org/wordprocessingml/2006/main" xmlns:w14="http://schemas.microsoft.com/office/word/2010/wordml" xmlns:w15="http://schemas.microsoft.com/office/word/2012/wordml" xmlns:w16cex="http://schemas.microsoft.com/office/word/2018/wordml/cex" xmlns:w16cid="http://schemas.microsoft.com/office/word/2016/wordml/cid" xmlns:w16="http://schemas.microsoft.com/office/word/2018/wordml" xmlns:w16du="http://schemas.microsoft.com/office/word/2023/wordml/word16du" xmlns:w16sdtdh="http://schemas.microsoft.com/office/word/2020/wordml/sdtdatahash" xmlns:w16se="http://schemas.microsoft.com/office/word/2015/wordml/symex" xmlns:wpg="http://schemas.microsoft.com/office/word/2010/wordprocessingGroup" xmlns:wpi="http://schemas.microsoft.com/office/word/2010/wordprocessingInk" xmlns:wne="http://schemas.microsoft.com/office/word/2006/wordml" xmlns:wps="http://schemas.microsoft.com/office/word/2010/wordprocessingShape" mc:Ignorable="w14 w15 w16se w16cid w16 w16cex w16sdtdh w16du wp14">
+  <w15:commentEx w15:paraId="111B5FE9" w15:done="0"/>
+  <w15:commentEx w15:paraId="2EE6DD03" w15:done="0"/>
+  <w15:commentEx w15:paraId="1C0983CB" w15:done="0"/>
+  <w15:commentEx w15:paraId="505B0F13" w15:done="0"/>
+</w15:commentsEx>
+</file>
+
+<file path=word/commentsExtensible.xml><?xml version="1.0" encoding="utf-8"?>
+<w16cex:commentsExtensible xmlns:wpc="http://schemas.microsoft.com/office/word/2010/wordprocessingCanvas" xmlns:cx="http://schemas.microsoft.com/office/drawing/2014/chartex" xmlns:cx1="http://schemas.microsoft.com/office/drawing/2015/9/8/chartex" xmlns:cx2="http://schemas.microsoft.com/office/drawing/2015/10/21/chartex" xmlns:cx3="http://schemas.microsoft.com/office/drawing/2016/5/9/chartex" xmlns:cx4="http://schemas.microsoft.com/office/drawing/2016/5/10/chartex" xmlns:cx5="http://schemas.microsoft.com/office/drawing/2016/5/11/chartex" xmlns:cx6="http://schemas.microsoft.com/office/drawing/2016/5/12/chartex" xmlns:cx7="http://schemas.microsoft.com/office/drawing/2016/5/13/chartex" xmlns:cx8="http://schemas.microsoft.com/office/drawing/2016/5/14/chartex" xmlns:cr="http://schemas.microsoft.com/office/comments/2020/reactions" xmlns:mc="http://schemas.openxmlformats.org/markup-compatibility/2006" xmlns:aink="http://schemas.microsoft.com/office/drawing/2016/ink" xmlns:am3d="http://schemas.microsoft.com/office/drawing/2017/model3d" xmlns:o="urn:schemas-microsoft-com:office:office" xmlns:oel="http://schemas.microsoft.com/office/2019/extlst" xmlns:r="http://schemas.openxmlformats.org/officeDocument/2006/relationships" xmlns:m="http://schemas.openxmlformats.org/officeDocument/2006/math" xmlns:v="urn:schemas-microsoft-com:vml" xmlns:wp14="http://schemas.microsoft.com/office/word/2010/wordprocessingDrawing" xmlns:wp="http://schemas.openxmlformats.org/drawingml/2006/wordprocessingDrawing" xmlns:w10="urn:schemas-microsoft-com:office:word" xmlns:w="http://schemas.openxmlformats.org/wordprocessingml/2006/main" xmlns:w14="http://schemas.microsoft.com/office/word/2010/wordml" xmlns:w15="http://schemas.microsoft.com/office/word/2012/wordml" xmlns:w16cex="http://schemas.microsoft.com/office/word/2018/wordml/cex" xmlns:w16cid="http://schemas.microsoft.com/office/word/2016/wordml/cid" xmlns:w16="http://schemas.microsoft.com/office/word/2018/wordml" xmlns:w16du="http://schemas.microsoft.com/office/word/2023/wordml/word16du" xmlns:w16sdtdh="http://schemas.microsoft.com/office/word/2020/wordml/sdtdatahash" xmlns:w16se="http://schemas.microsoft.com/office/word/2015/wordml/symex" xmlns:wpg="http://schemas.microsoft.com/office/word/2010/wordprocessingGroup" xmlns:wpi="http://schemas.microsoft.com/office/word/2010/wordprocessingInk" xmlns:wne="http://schemas.microsoft.com/office/word/2006/wordml" xmlns:wps="http://schemas.microsoft.com/office/word/2010/wordprocessingShape" mc:Ignorable="w14 w15 w16se w16cid w16 w16cex w16sdtdh cr w16du wp14">
+  <w16cex:commentExtensible w16cex:durableId="55542847" w16cex:dateUtc="2024-03-27T02:42:00Z"/>
+  <w16cex:commentExtensible w16cex:durableId="1322F584" w16cex:dateUtc="2024-03-27T02:43:00Z"/>
+  <w16cex:commentExtensible w16cex:durableId="51EB68AB" w16cex:dateUtc="2024-03-27T02:44:00Z"/>
+  <w16cex:commentExtensible w16cex:durableId="1E415906" w16cex:dateUtc="2024-03-27T02:45:00Z"/>
+</w16cex:commentsExtensible>
+</file>
+
+<file path=word/commentsIds.xml><?xml version="1.0" encoding="utf-8"?>
+<w16cid:commentsIds xmlns:wpc="http://schemas.microsoft.com/office/word/2010/wordprocessingCanvas" xmlns:cx="http://schemas.microsoft.com/office/drawing/2014/chartex" xmlns:cx1="http://schemas.microsoft.com/office/drawing/2015/9/8/chartex" xmlns:cx2="http://schemas.microsoft.com/office/drawing/2015/10/21/chartex" xmlns:cx3="http://schemas.microsoft.com/office/drawing/2016/5/9/chartex" xmlns:cx4="http://schemas.microsoft.com/office/drawing/2016/5/10/chartex" xmlns:cx5="http://schemas.microsoft.com/office/drawing/2016/5/11/chartex" xmlns:cx6="http://schemas.microsoft.com/office/drawing/2016/5/12/chartex" xmlns:cx7="http://schemas.microsoft.com/office/drawing/2016/5/13/chartex" xmlns:cx8="http://schemas.microsoft.com/office/drawing/2016/5/14/chartex" xmlns:mc="http://schemas.openxmlformats.org/markup-compatibility/2006" xmlns:aink="http://schemas.microsoft.com/office/drawing/2016/ink" xmlns:am3d="http://schemas.microsoft.com/office/drawing/2017/model3d" xmlns:o="urn:schemas-microsoft-com:office:office" xmlns:oel="http://schemas.microsoft.com/office/2019/extlst" xmlns:r="http://schemas.openxmlformats.org/officeDocument/2006/relationships" xmlns:m="http://schemas.openxmlformats.org/officeDocument/2006/math" xmlns:v="urn:schemas-microsoft-com:vml" xmlns:wp14="http://schemas.microsoft.com/office/word/2010/wordprocessingDrawing" xmlns:wp="http://schemas.openxmlformats.org/drawingml/2006/wordprocessingDrawing" xmlns:w10="urn:schemas-microsoft-com:office:word" xmlns:w="http://schemas.openxmlformats.org/wordprocessingml/2006/main" xmlns:w14="http://schemas.microsoft.com/office/word/2010/wordml" xmlns:w15="http://schemas.microsoft.com/office/word/2012/wordml" xmlns:w16cex="http://schemas.microsoft.com/office/word/2018/wordml/cex" xmlns:w16cid="http://schemas.microsoft.com/office/word/2016/wordml/cid" xmlns:w16="http://schemas.microsoft.com/office/word/2018/wordml" xmlns:w16du="http://schemas.microsoft.com/office/word/2023/wordml/word16du" xmlns:w16sdtdh="http://schemas.microsoft.com/office/word/2020/wordml/sdtdatahash" xmlns:w16se="http://schemas.microsoft.com/office/word/2015/wordml/symex" xmlns:wpg="http://schemas.microsoft.com/office/word/2010/wordprocessingGroup" xmlns:wpi="http://schemas.microsoft.com/office/word/2010/wordprocessingInk" xmlns:wne="http://schemas.microsoft.com/office/word/2006/wordml" xmlns:wps="http://schemas.microsoft.com/office/word/2010/wordprocessingShape" mc:Ignorable="w14 w15 w16se w16cid w16 w16cex w16sdtdh w16du wp14">
+  <w16cid:commentId w16cid:paraId="111B5FE9" w16cid:durableId="55542847"/>
+  <w16cid:commentId w16cid:paraId="2EE6DD03" w16cid:durableId="1322F584"/>
+  <w16cid:commentId w16cid:paraId="1C0983CB" w16cid:durableId="51EB68AB"/>
+  <w16cid:commentId w16cid:paraId="505B0F13" w16cid:durableId="1E415906"/>
+</w16cid:commentsIds>
 </file>
 
 <file path=word/endnotes.xml><?xml version="1.0" encoding="utf-8"?>
@@ -15569,6 +16071,14 @@
     <w:abstractNumId w:val="2"/>
   </w:num>
 </w:numbering>
+</file>
+
+<file path=word/people.xml><?xml version="1.0" encoding="utf-8"?>
+<w15:people xmlns:wpc="http://schemas.microsoft.com/office/word/2010/wordprocessingCanvas" xmlns:cx="http://schemas.microsoft.com/office/drawing/2014/chartex" xmlns:cx1="http://schemas.microsoft.com/office/drawing/2015/9/8/chartex" xmlns:cx2="http://schemas.microsoft.com/office/drawing/2015/10/21/chartex" xmlns:cx3="http://schemas.microsoft.com/office/drawing/2016/5/9/chartex" xmlns:cx4="http://schemas.microsoft.com/office/drawing/2016/5/10/chartex" xmlns:cx5="http://schemas.microsoft.com/office/drawing/2016/5/11/chartex" xmlns:cx6="http://schemas.microsoft.com/office/drawing/2016/5/12/chartex" xmlns:cx7="http://schemas.microsoft.com/office/drawing/2016/5/13/chartex" xmlns:cx8="http://schemas.microsoft.com/office/drawing/2016/5/14/chartex" xmlns:mc="http://schemas.openxmlformats.org/markup-compatibility/2006" xmlns:aink="http://schemas.microsoft.com/office/drawing/2016/ink" xmlns:am3d="http://schemas.microsoft.com/office/drawing/2017/model3d" xmlns:o="urn:schemas-microsoft-com:office:office" xmlns:oel="http://schemas.microsoft.com/office/2019/extlst" xmlns:r="http://schemas.openxmlformats.org/officeDocument/2006/relationships" xmlns:m="http://schemas.openxmlformats.org/officeDocument/2006/math" xmlns:v="urn:schemas-microsoft-com:vml" xmlns:wp14="http://schemas.microsoft.com/office/word/2010/wordprocessingDrawing" xmlns:wp="http://schemas.openxmlformats.org/drawingml/2006/wordprocessingDrawing" xmlns:w10="urn:schemas-microsoft-com:office:word" xmlns:w="http://schemas.openxmlformats.org/wordprocessingml/2006/main" xmlns:w14="http://schemas.microsoft.com/office/word/2010/wordml" xmlns:w15="http://schemas.microsoft.com/office/word/2012/wordml" xmlns:w16cex="http://schemas.microsoft.com/office/word/2018/wordml/cex" xmlns:w16cid="http://schemas.microsoft.com/office/word/2016/wordml/cid" xmlns:w16="http://schemas.microsoft.com/office/word/2018/wordml" xmlns:w16du="http://schemas.microsoft.com/office/word/2023/wordml/word16du" xmlns:w16sdtdh="http://schemas.microsoft.com/office/word/2020/wordml/sdtdatahash" xmlns:w16se="http://schemas.microsoft.com/office/word/2015/wordml/symex" xmlns:wpg="http://schemas.microsoft.com/office/word/2010/wordprocessingGroup" xmlns:wpi="http://schemas.microsoft.com/office/word/2010/wordprocessingInk" xmlns:wne="http://schemas.microsoft.com/office/word/2006/wordml" xmlns:wps="http://schemas.microsoft.com/office/word/2010/wordprocessingShape" mc:Ignorable="w14 w15 w16se w16cid w16 w16cex w16sdtdh w16du wp14">
+  <w15:person w15:author="昱嫻 郭">
+    <w15:presenceInfo w15:providerId="Windows Live" w15:userId="18b9065cda2bb46b"/>
+  </w15:person>
+</w15:people>
 </file>
 
 <file path=word/styles.xml><?xml version="1.0" encoding="utf-8"?>
@@ -16958,4 +17468,16 @@
     </a:ext>
   </a:extLst>
 </a:theme>
+</file>
+
+<file path=customXml/item1.xml><?xml version="1.0" encoding="utf-8"?>
+<b:Sources xmlns:b="http://schemas.openxmlformats.org/officeDocument/2006/bibliography" xmlns="http://schemas.openxmlformats.org/officeDocument/2006/bibliography" SelectedStyle="\APASixthEditionOfficeOnline.xsl" StyleName="APA" Version="6"/>
+</file>
+
+<file path=customXml/itemProps1.xml><?xml version="1.0" encoding="utf-8"?>
+<ds:datastoreItem xmlns:ds="http://schemas.openxmlformats.org/officeDocument/2006/customXml" ds:itemID="{22499BC4-5403-40DA-A998-9EA25A52C138}">
+  <ds:schemaRefs>
+    <ds:schemaRef ds:uri="http://schemas.openxmlformats.org/officeDocument/2006/bibliography"/>
+  </ds:schemaRefs>
+</ds:datastoreItem>
 </file>
</xml_diff>